<commit_message>
Exploration of more sophisticated docx merging
</commit_message>
<xml_diff>
--- a/tests/resources/msword/test_template.docx
+++ b/tests/resources/msword/test_template.docx
@@ -45,7 +45,15 @@
       </w:pPr>
       <w:r>
         <w:rPr/>
-        <w:t xml:space="preserve">Description: </w:t>
+        <w:t xml:space="preserve">Description </w:t>
+      </w:r>
+      <w:r>
+        <w:rPr/>
+        <w:t>as field</w:t>
+      </w:r>
+      <w:r>
+        <w:rPr/>
+        <w:t xml:space="preserve">: </w:t>
       </w:r>
       <w:r>
         <w:rPr/>
@@ -62,6 +70,68 @@
       <w:r>
         <w:rPr/>
         <w:t>&lt;system-requirement-description&gt;</w:t>
+      </w:r>
+      <w:r>
+        <w:rPr/>
+        <w:fldChar w:fldCharType="end"/>
+      </w:r>
+    </w:p>
+    <w:p>
+      <w:pPr>
+        <w:pStyle w:val="Normal"/>
+        <w:bidi w:val="0"/>
+        <w:jc w:val="left"/>
+        <w:rPr/>
+      </w:pPr>
+      <w:r>
+        <w:rPr/>
+      </w:r>
+    </w:p>
+    <w:p>
+      <w:pPr>
+        <w:pStyle w:val="Normal"/>
+        <w:bidi w:val="0"/>
+        <w:jc w:val="left"/>
+        <w:rPr/>
+      </w:pPr>
+      <w:r>
+        <w:rPr/>
+        <w:t>And as paragraph:</w:t>
+      </w:r>
+    </w:p>
+    <w:p>
+      <w:pPr>
+        <w:pStyle w:val="Normal"/>
+        <w:bidi w:val="0"/>
+        <w:jc w:val="left"/>
+        <w:rPr/>
+      </w:pPr>
+      <w:r>
+        <w:rPr/>
+      </w:r>
+    </w:p>
+    <w:p>
+      <w:pPr>
+        <w:pStyle w:val="Normal"/>
+        <w:bidi w:val="0"/>
+        <w:jc w:val="left"/>
+        <w:rPr/>
+      </w:pPr>
+      <w:r>
+        <w:rPr/>
+        <w:fldChar w:fldCharType="begin"/>
+      </w:r>
+      <w:r>
+        <w:rPr/>
+        <w:instrText xml:space="preserve"> MERGEFIELD software-requirement-description </w:instrText>
+      </w:r>
+      <w:r>
+        <w:rPr/>
+        <w:fldChar w:fldCharType="separate"/>
+      </w:r>
+      <w:r>
+        <w:rPr/>
+        <w:t>&lt;software-requirement-description&gt;</w:t>
       </w:r>
       <w:r>
         <w:rPr/>
@@ -300,7 +370,7 @@
     <w:pPr>
       <w:widowControl/>
       <w:suppressAutoHyphens w:val="true"/>
-      <w:overflowPunct w:val="false"/>
+      <w:overflowPunct w:val="true"/>
       <w:bidi w:val="0"/>
       <w:spacing w:before="0" w:after="0"/>
       <w:jc w:val="left"/>

</xml_diff>

<commit_message>
Interpolate tables, read field interpolations from MD file
</commit_message>
<xml_diff>
--- a/tests/resources/msword/test_template.docx
+++ b/tests/resources/msword/test_template.docx
@@ -28,28 +28,119 @@
     <w:p>
       <w:pPr>
         <w:pStyle w:val="Normal"/>
-        <w:bidi w:val="0"/>
-        <w:jc w:val="left"/>
-        <w:rPr/>
-      </w:pPr>
-      <w:r>
-        <w:rPr/>
-      </w:r>
-    </w:p>
-    <w:p>
-      <w:pPr>
-        <w:pStyle w:val="Normal"/>
-        <w:bidi w:val="0"/>
-        <w:jc w:val="left"/>
-        <w:rPr/>
-      </w:pPr>
-      <w:r>
-        <w:rPr/>
-        <w:t xml:space="preserve">Description </w:t>
-      </w:r>
-      <w:r>
-        <w:rPr/>
-        <w:t>as field</w:t>
+        <w:numPr>
+          <w:ilvl w:val="0"/>
+          <w:numId w:val="1"/>
+        </w:numPr>
+        <w:bidi w:val="0"/>
+        <w:jc w:val="left"/>
+        <w:rPr/>
+      </w:pPr>
+      <w:r>
+        <w:rPr/>
+        <w:t>One two</w:t>
+      </w:r>
+    </w:p>
+    <w:p>
+      <w:pPr>
+        <w:pStyle w:val="Normal"/>
+        <w:numPr>
+          <w:ilvl w:val="0"/>
+          <w:numId w:val="1"/>
+        </w:numPr>
+        <w:bidi w:val="0"/>
+        <w:jc w:val="left"/>
+        <w:rPr/>
+      </w:pPr>
+      <w:hyperlink r:id="rId2">
+        <w:r>
+          <w:rPr>
+            <w:rStyle w:val="InternetLink"/>
+          </w:rPr>
+          <w:t>Hyperlink</w:t>
+        </w:r>
+      </w:hyperlink>
+    </w:p>
+    <w:p>
+      <w:pPr>
+        <w:pStyle w:val="Normal"/>
+        <w:numPr>
+          <w:ilvl w:val="0"/>
+          <w:numId w:val="2"/>
+        </w:numPr>
+        <w:bidi w:val="0"/>
+        <w:jc w:val="left"/>
+        <w:rPr/>
+      </w:pPr>
+      <w:r>
+        <w:rPr/>
+        <w:t>three four</w:t>
+      </w:r>
+    </w:p>
+    <w:p>
+      <w:pPr>
+        <w:pStyle w:val="Normal"/>
+        <w:bidi w:val="0"/>
+        <w:jc w:val="left"/>
+        <w:rPr/>
+      </w:pPr>
+      <w:r>
+        <w:rPr/>
+      </w:r>
+    </w:p>
+    <w:p>
+      <w:pPr>
+        <w:pStyle w:val="Normal"/>
+        <w:bidi w:val="0"/>
+        <w:jc w:val="left"/>
+        <w:rPr/>
+      </w:pPr>
+      <w:r>
+        <w:rPr/>
+        <w:t xml:space="preserve">Description as field: </w:t>
+      </w:r>
+      <w:r>
+        <w:rPr/>
+        <w:fldChar w:fldCharType="begin"/>
+      </w:r>
+      <w:r>
+        <w:rPr/>
+        <w:instrText xml:space="preserve"> MERGEFIELD software-requirement-description </w:instrText>
+      </w:r>
+      <w:r>
+        <w:rPr/>
+        <w:fldChar w:fldCharType="separate"/>
+      </w:r>
+      <w:r>
+        <w:rPr/>
+        <w:t>&lt;software-requirement-description&gt;</w:t>
+      </w:r>
+      <w:r>
+        <w:rPr/>
+        <w:fldChar w:fldCharType="end"/>
+      </w:r>
+    </w:p>
+    <w:p>
+      <w:pPr>
+        <w:pStyle w:val="Normal"/>
+        <w:bidi w:val="0"/>
+        <w:jc w:val="left"/>
+        <w:rPr/>
+      </w:pPr>
+      <w:r>
+        <w:rPr/>
+      </w:r>
+    </w:p>
+    <w:p>
+      <w:pPr>
+        <w:pStyle w:val="Normal"/>
+        <w:bidi w:val="0"/>
+        <w:jc w:val="left"/>
+        <w:rPr/>
+      </w:pPr>
+      <w:r>
+        <w:rPr/>
+        <w:t>System requirements reference</w:t>
       </w:r>
       <w:r>
         <w:rPr/>
@@ -61,7 +152,7 @@
       </w:r>
       <w:r>
         <w:rPr/>
-        <w:instrText xml:space="preserve"> MERGEFIELD system-requirement-description </w:instrText>
+        <w:instrText xml:space="preserve"> MERGEFIELD system-requirement-id </w:instrText>
       </w:r>
       <w:r>
         <w:rPr/>
@@ -69,7 +160,7 @@
       </w:r>
       <w:r>
         <w:rPr/>
-        <w:t>&lt;system-requirement-description&gt;</w:t>
+        <w:t>&lt;system-requirement-id&gt;</w:t>
       </w:r>
       <w:r>
         <w:rPr/>
@@ -241,7 +332,7 @@
             </w:r>
             <w:r>
               <w:rPr/>
-              <w:instrText xml:space="preserve"> MERGEFIELD system-requirement-id </w:instrText>
+              <w:instrText xml:space="preserve"> MERGEFIELD software-requirement-id </w:instrText>
             </w:r>
             <w:r>
               <w:rPr/>
@@ -249,7 +340,7 @@
             </w:r>
             <w:r>
               <w:rPr/>
-              <w:t>&lt;system-requirement-id&gt;</w:t>
+              <w:t>&lt;software-requirement-id&gt;</w:t>
             </w:r>
             <w:r>
               <w:rPr/>
@@ -281,7 +372,7 @@
             </w:r>
             <w:r>
               <w:rPr/>
-              <w:instrText xml:space="preserve"> MERGEFIELD system-requirement-name </w:instrText>
+              <w:instrText xml:space="preserve"> MERGEFIELD software-requirement-name </w:instrText>
             </w:r>
             <w:r>
               <w:rPr/>
@@ -289,7 +380,7 @@
             </w:r>
             <w:r>
               <w:rPr/>
-              <w:t>&lt;system-requirement-name&gt;</w:t>
+              <w:t>&lt;software-requirement-name&gt;</w:t>
             </w:r>
             <w:r>
               <w:rPr/>
@@ -344,6 +435,395 @@
     </w:sectPr>
   </w:body>
 </w:document>
+</file>
+
+<file path=word/numbering.xml><?xml version="1.0" encoding="utf-8"?>
+<w:numbering xmlns:w="http://schemas.openxmlformats.org/wordprocessingml/2006/main" xmlns:o="urn:schemas-microsoft-com:office:office" xmlns:r="http://schemas.openxmlformats.org/officeDocument/2006/relationships" xmlns:v="urn:schemas-microsoft-com:vml" xmlns:mc="http://schemas.openxmlformats.org/markup-compatibility/2006" xmlns:w14="http://schemas.microsoft.com/office/word/2010/wordml" mc:Ignorable="w14">
+  <w:abstractNum w:abstractNumId="1">
+    <w:lvl w:ilvl="0">
+      <w:start w:val="1"/>
+      <w:numFmt w:val="bullet"/>
+      <w:lvlText w:val=""/>
+      <w:lvlJc w:val="left"/>
+      <w:pPr>
+        <w:tabs>
+          <w:tab w:val="num" w:pos="227"/>
+        </w:tabs>
+        <w:ind w:left="227" w:hanging="227"/>
+      </w:pPr>
+      <w:rPr>
+        <w:rFonts w:ascii="Symbol" w:hAnsi="Symbol" w:cs="Symbol" w:hint="default"/>
+      </w:rPr>
+    </w:lvl>
+    <w:lvl w:ilvl="1">
+      <w:start w:val="1"/>
+      <w:numFmt w:val="bullet"/>
+      <w:lvlText w:val=""/>
+      <w:lvlJc w:val="left"/>
+      <w:pPr>
+        <w:tabs>
+          <w:tab w:val="num" w:pos="454"/>
+        </w:tabs>
+        <w:ind w:left="454" w:hanging="227"/>
+      </w:pPr>
+      <w:rPr>
+        <w:rFonts w:ascii="Symbol" w:hAnsi="Symbol" w:cs="Symbol" w:hint="default"/>
+      </w:rPr>
+    </w:lvl>
+    <w:lvl w:ilvl="2">
+      <w:start w:val="1"/>
+      <w:numFmt w:val="bullet"/>
+      <w:lvlText w:val=""/>
+      <w:lvlJc w:val="left"/>
+      <w:pPr>
+        <w:tabs>
+          <w:tab w:val="num" w:pos="680"/>
+        </w:tabs>
+        <w:ind w:left="680" w:hanging="227"/>
+      </w:pPr>
+      <w:rPr>
+        <w:rFonts w:ascii="Symbol" w:hAnsi="Symbol" w:cs="Symbol" w:hint="default"/>
+      </w:rPr>
+    </w:lvl>
+    <w:lvl w:ilvl="3">
+      <w:start w:val="1"/>
+      <w:numFmt w:val="bullet"/>
+      <w:lvlText w:val=""/>
+      <w:lvlJc w:val="left"/>
+      <w:pPr>
+        <w:tabs>
+          <w:tab w:val="num" w:pos="907"/>
+        </w:tabs>
+        <w:ind w:left="907" w:hanging="227"/>
+      </w:pPr>
+      <w:rPr>
+        <w:rFonts w:ascii="Symbol" w:hAnsi="Symbol" w:cs="Symbol" w:hint="default"/>
+      </w:rPr>
+    </w:lvl>
+    <w:lvl w:ilvl="4">
+      <w:start w:val="1"/>
+      <w:numFmt w:val="bullet"/>
+      <w:lvlText w:val=""/>
+      <w:lvlJc w:val="left"/>
+      <w:pPr>
+        <w:tabs>
+          <w:tab w:val="num" w:pos="1134"/>
+        </w:tabs>
+        <w:ind w:left="1134" w:hanging="227"/>
+      </w:pPr>
+      <w:rPr>
+        <w:rFonts w:ascii="Symbol" w:hAnsi="Symbol" w:cs="Symbol" w:hint="default"/>
+      </w:rPr>
+    </w:lvl>
+    <w:lvl w:ilvl="5">
+      <w:start w:val="1"/>
+      <w:numFmt w:val="bullet"/>
+      <w:lvlText w:val=""/>
+      <w:lvlJc w:val="left"/>
+      <w:pPr>
+        <w:tabs>
+          <w:tab w:val="num" w:pos="1361"/>
+        </w:tabs>
+        <w:ind w:left="1361" w:hanging="227"/>
+      </w:pPr>
+      <w:rPr>
+        <w:rFonts w:ascii="Symbol" w:hAnsi="Symbol" w:cs="Symbol" w:hint="default"/>
+      </w:rPr>
+    </w:lvl>
+    <w:lvl w:ilvl="6">
+      <w:start w:val="1"/>
+      <w:numFmt w:val="bullet"/>
+      <w:lvlText w:val=""/>
+      <w:lvlJc w:val="left"/>
+      <w:pPr>
+        <w:tabs>
+          <w:tab w:val="num" w:pos="1587"/>
+        </w:tabs>
+        <w:ind w:left="1587" w:hanging="227"/>
+      </w:pPr>
+      <w:rPr>
+        <w:rFonts w:ascii="Symbol" w:hAnsi="Symbol" w:cs="Symbol" w:hint="default"/>
+      </w:rPr>
+    </w:lvl>
+    <w:lvl w:ilvl="7">
+      <w:start w:val="1"/>
+      <w:numFmt w:val="bullet"/>
+      <w:lvlText w:val=""/>
+      <w:lvlJc w:val="left"/>
+      <w:pPr>
+        <w:tabs>
+          <w:tab w:val="num" w:pos="1814"/>
+        </w:tabs>
+        <w:ind w:left="1814" w:hanging="227"/>
+      </w:pPr>
+      <w:rPr>
+        <w:rFonts w:ascii="Symbol" w:hAnsi="Symbol" w:cs="Symbol" w:hint="default"/>
+      </w:rPr>
+    </w:lvl>
+    <w:lvl w:ilvl="8">
+      <w:start w:val="1"/>
+      <w:numFmt w:val="bullet"/>
+      <w:lvlText w:val=""/>
+      <w:lvlJc w:val="left"/>
+      <w:pPr>
+        <w:tabs>
+          <w:tab w:val="num" w:pos="2041"/>
+        </w:tabs>
+        <w:ind w:left="2041" w:hanging="227"/>
+      </w:pPr>
+      <w:rPr>
+        <w:rFonts w:ascii="Symbol" w:hAnsi="Symbol" w:cs="Symbol" w:hint="default"/>
+      </w:rPr>
+    </w:lvl>
+  </w:abstractNum>
+  <w:abstractNum w:abstractNumId="2">
+    <w:lvl w:ilvl="0">
+      <w:start w:val="1"/>
+      <w:numFmt w:val="decimal"/>
+      <w:lvlText w:val="%1."/>
+      <w:lvlJc w:val="left"/>
+      <w:pPr>
+        <w:tabs>
+          <w:tab w:val="num" w:pos="720"/>
+        </w:tabs>
+        <w:ind w:left="720" w:hanging="360"/>
+      </w:pPr>
+      <w:rPr/>
+    </w:lvl>
+    <w:lvl w:ilvl="1">
+      <w:start w:val="1"/>
+      <w:numFmt w:val="decimal"/>
+      <w:lvlText w:val="%2."/>
+      <w:lvlJc w:val="left"/>
+      <w:pPr>
+        <w:tabs>
+          <w:tab w:val="num" w:pos="1080"/>
+        </w:tabs>
+        <w:ind w:left="1080" w:hanging="360"/>
+      </w:pPr>
+      <w:rPr/>
+    </w:lvl>
+    <w:lvl w:ilvl="2">
+      <w:start w:val="1"/>
+      <w:numFmt w:val="decimal"/>
+      <w:lvlText w:val="%3."/>
+      <w:lvlJc w:val="left"/>
+      <w:pPr>
+        <w:tabs>
+          <w:tab w:val="num" w:pos="1440"/>
+        </w:tabs>
+        <w:ind w:left="1440" w:hanging="360"/>
+      </w:pPr>
+      <w:rPr/>
+    </w:lvl>
+    <w:lvl w:ilvl="3">
+      <w:start w:val="1"/>
+      <w:numFmt w:val="decimal"/>
+      <w:lvlText w:val="%4."/>
+      <w:lvlJc w:val="left"/>
+      <w:pPr>
+        <w:tabs>
+          <w:tab w:val="num" w:pos="1800"/>
+        </w:tabs>
+        <w:ind w:left="1800" w:hanging="360"/>
+      </w:pPr>
+      <w:rPr/>
+    </w:lvl>
+    <w:lvl w:ilvl="4">
+      <w:start w:val="1"/>
+      <w:numFmt w:val="decimal"/>
+      <w:lvlText w:val="%5."/>
+      <w:lvlJc w:val="left"/>
+      <w:pPr>
+        <w:tabs>
+          <w:tab w:val="num" w:pos="2160"/>
+        </w:tabs>
+        <w:ind w:left="2160" w:hanging="360"/>
+      </w:pPr>
+      <w:rPr/>
+    </w:lvl>
+    <w:lvl w:ilvl="5">
+      <w:start w:val="1"/>
+      <w:numFmt w:val="decimal"/>
+      <w:lvlText w:val="%6."/>
+      <w:lvlJc w:val="left"/>
+      <w:pPr>
+        <w:tabs>
+          <w:tab w:val="num" w:pos="2520"/>
+        </w:tabs>
+        <w:ind w:left="2520" w:hanging="360"/>
+      </w:pPr>
+      <w:rPr/>
+    </w:lvl>
+    <w:lvl w:ilvl="6">
+      <w:start w:val="1"/>
+      <w:numFmt w:val="decimal"/>
+      <w:lvlText w:val="%7."/>
+      <w:lvlJc w:val="left"/>
+      <w:pPr>
+        <w:tabs>
+          <w:tab w:val="num" w:pos="2880"/>
+        </w:tabs>
+        <w:ind w:left="2880" w:hanging="360"/>
+      </w:pPr>
+      <w:rPr/>
+    </w:lvl>
+    <w:lvl w:ilvl="7">
+      <w:start w:val="1"/>
+      <w:numFmt w:val="decimal"/>
+      <w:lvlText w:val="%8."/>
+      <w:lvlJc w:val="left"/>
+      <w:pPr>
+        <w:tabs>
+          <w:tab w:val="num" w:pos="3240"/>
+        </w:tabs>
+        <w:ind w:left="3240" w:hanging="360"/>
+      </w:pPr>
+      <w:rPr/>
+    </w:lvl>
+    <w:lvl w:ilvl="8">
+      <w:start w:val="1"/>
+      <w:numFmt w:val="decimal"/>
+      <w:lvlText w:val="%9."/>
+      <w:lvlJc w:val="left"/>
+      <w:pPr>
+        <w:tabs>
+          <w:tab w:val="num" w:pos="3600"/>
+        </w:tabs>
+        <w:ind w:left="3600" w:hanging="360"/>
+      </w:pPr>
+      <w:rPr/>
+    </w:lvl>
+  </w:abstractNum>
+  <w:abstractNum w:abstractNumId="3">
+    <w:lvl w:ilvl="0">
+      <w:start w:val="1"/>
+      <w:numFmt w:val="none"/>
+      <w:suff w:val="nothing"/>
+      <w:lvlText w:val=""/>
+      <w:lvlJc w:val="left"/>
+      <w:pPr>
+        <w:tabs>
+          <w:tab w:val="num" w:pos="0"/>
+        </w:tabs>
+        <w:ind w:left="0" w:hanging="0"/>
+      </w:pPr>
+    </w:lvl>
+    <w:lvl w:ilvl="1">
+      <w:start w:val="1"/>
+      <w:numFmt w:val="none"/>
+      <w:suff w:val="nothing"/>
+      <w:lvlText w:val=""/>
+      <w:lvlJc w:val="left"/>
+      <w:pPr>
+        <w:tabs>
+          <w:tab w:val="num" w:pos="0"/>
+        </w:tabs>
+        <w:ind w:left="0" w:hanging="0"/>
+      </w:pPr>
+    </w:lvl>
+    <w:lvl w:ilvl="2">
+      <w:start w:val="1"/>
+      <w:numFmt w:val="none"/>
+      <w:suff w:val="nothing"/>
+      <w:lvlText w:val=""/>
+      <w:lvlJc w:val="left"/>
+      <w:pPr>
+        <w:tabs>
+          <w:tab w:val="num" w:pos="0"/>
+        </w:tabs>
+        <w:ind w:left="0" w:hanging="0"/>
+      </w:pPr>
+    </w:lvl>
+    <w:lvl w:ilvl="3">
+      <w:start w:val="1"/>
+      <w:numFmt w:val="none"/>
+      <w:suff w:val="nothing"/>
+      <w:lvlText w:val=""/>
+      <w:lvlJc w:val="left"/>
+      <w:pPr>
+        <w:tabs>
+          <w:tab w:val="num" w:pos="0"/>
+        </w:tabs>
+        <w:ind w:left="0" w:hanging="0"/>
+      </w:pPr>
+    </w:lvl>
+    <w:lvl w:ilvl="4">
+      <w:start w:val="1"/>
+      <w:numFmt w:val="none"/>
+      <w:suff w:val="nothing"/>
+      <w:lvlText w:val=""/>
+      <w:lvlJc w:val="left"/>
+      <w:pPr>
+        <w:tabs>
+          <w:tab w:val="num" w:pos="0"/>
+        </w:tabs>
+        <w:ind w:left="0" w:hanging="0"/>
+      </w:pPr>
+    </w:lvl>
+    <w:lvl w:ilvl="5">
+      <w:start w:val="1"/>
+      <w:numFmt w:val="none"/>
+      <w:suff w:val="nothing"/>
+      <w:lvlText w:val=""/>
+      <w:lvlJc w:val="left"/>
+      <w:pPr>
+        <w:tabs>
+          <w:tab w:val="num" w:pos="0"/>
+        </w:tabs>
+        <w:ind w:left="0" w:hanging="0"/>
+      </w:pPr>
+    </w:lvl>
+    <w:lvl w:ilvl="6">
+      <w:start w:val="1"/>
+      <w:numFmt w:val="none"/>
+      <w:suff w:val="nothing"/>
+      <w:lvlText w:val=""/>
+      <w:lvlJc w:val="left"/>
+      <w:pPr>
+        <w:tabs>
+          <w:tab w:val="num" w:pos="0"/>
+        </w:tabs>
+        <w:ind w:left="0" w:hanging="0"/>
+      </w:pPr>
+    </w:lvl>
+    <w:lvl w:ilvl="7">
+      <w:start w:val="1"/>
+      <w:numFmt w:val="none"/>
+      <w:suff w:val="nothing"/>
+      <w:lvlText w:val=""/>
+      <w:lvlJc w:val="left"/>
+      <w:pPr>
+        <w:tabs>
+          <w:tab w:val="num" w:pos="0"/>
+        </w:tabs>
+        <w:ind w:left="0" w:hanging="0"/>
+      </w:pPr>
+    </w:lvl>
+    <w:lvl w:ilvl="8">
+      <w:start w:val="1"/>
+      <w:numFmt w:val="none"/>
+      <w:suff w:val="nothing"/>
+      <w:lvlText w:val=""/>
+      <w:lvlJc w:val="left"/>
+      <w:pPr>
+        <w:tabs>
+          <w:tab w:val="num" w:pos="0"/>
+        </w:tabs>
+        <w:ind w:left="0" w:hanging="0"/>
+      </w:pPr>
+    </w:lvl>
+  </w:abstractNum>
+  <w:num w:numId="1">
+    <w:abstractNumId w:val="1"/>
+  </w:num>
+  <w:num w:numId="2">
+    <w:abstractNumId w:val="2"/>
+  </w:num>
+  <w:num w:numId="3">
+    <w:abstractNumId w:val="3"/>
+  </w:num>
+</w:numbering>
 </file>
 
 <file path=word/styles.xml><?xml version="1.0" encoding="utf-8"?>
@@ -370,7 +850,7 @@
     <w:pPr>
       <w:widowControl/>
       <w:suppressAutoHyphens w:val="true"/>
-      <w:overflowPunct w:val="true"/>
+      <w:overflowPunct w:val="false"/>
       <w:bidi w:val="0"/>
       <w:spacing w:before="0" w:after="0"/>
       <w:jc w:val="left"/>
@@ -382,6 +862,18 @@
       <w:sz w:val="24"/>
       <w:szCs w:val="24"/>
       <w:lang w:val="en-GB" w:eastAsia="zh-CN" w:bidi="hi-IN"/>
+    </w:rPr>
+  </w:style>
+  <w:style w:type="character" w:styleId="NumberingSymbols">
+    <w:name w:val="Numbering Symbols"/>
+    <w:qFormat/>
+    <w:rPr/>
+  </w:style>
+  <w:style w:type="character" w:styleId="InternetLink">
+    <w:name w:val="Hyperlink"/>
+    <w:rPr>
+      <w:color w:val="000080"/>
+      <w:u w:val="single"/>
     </w:rPr>
   </w:style>
   <w:style w:type="paragraph" w:styleId="Heading">
@@ -452,5 +944,13 @@
     </w:pPr>
     <w:rPr/>
   </w:style>
+  <w:style w:type="numbering" w:styleId="Bullet">
+    <w:name w:val="Bullet •"/>
+    <w:qFormat/>
+  </w:style>
+  <w:style w:type="numbering" w:styleId="Numbering123">
+    <w:name w:val="Numbering 123"/>
+    <w:qFormat/>
+  </w:style>
 </w:styles>
 </file>
</xml_diff>

<commit_message>
Documentation and various fixes
</commit_message>
<xml_diff>
--- a/tests/resources/msword/test_template.docx
+++ b/tests/resources/msword/test_template.docx
@@ -78,10 +78,6 @@
     <w:p>
       <w:pPr>
         <w:pStyle w:val="TextBody"/>
-        <w:numPr>
-          <w:ilvl w:val="1"/>
-          <w:numId w:val="2"/>
-        </w:numPr>
         <w:rPr/>
       </w:pPr>
       <w:r>
@@ -165,13 +161,7 @@
     </w:p>
     <w:p>
       <w:pPr>
-        <w:pStyle w:val="Normal"/>
-        <w:numPr>
-          <w:ilvl w:val="0"/>
-          <w:numId w:val="2"/>
-        </w:numPr>
-        <w:bidi w:val="0"/>
-        <w:jc w:val="left"/>
+        <w:pStyle w:val="TextBody"/>
         <w:rPr/>
       </w:pPr>
       <w:r>

</xml_diff>